<commit_message>
[final] Everything finalized to turn in. Just need to create tar.gz.
</commit_message>
<xml_diff>
--- a/Readme.docx
+++ b/Readme.docx
@@ -184,6 +184,27 @@
         <w:pStyle w:val="ListParagraph"/>
         <w:numPr>
           <w:ilvl w:val="0"/>
+          <w:numId w:val="4"/>
+        </w:numPr>
+        <w:ind w:firstLineChars="0"/>
+        <w:rPr>
+          <w:sz w:val="24"/>
+          <w:szCs w:val="24"/>
+        </w:rPr>
+      </w:pPr>
+      <w:r>
+        <w:rPr>
+          <w:sz w:val="24"/>
+          <w:szCs w:val="24"/>
+        </w:rPr>
+        <w:t>transcript_tiger.txt, transcript_trainer.txt, transcript_rock.txt</w:t>
+      </w:r>
+    </w:p>
+    <w:p>
+      <w:pPr>
+        <w:pStyle w:val="ListParagraph"/>
+        <w:numPr>
+          <w:ilvl w:val="0"/>
           <w:numId w:val="2"/>
         </w:numPr>
         <w:ind w:firstLineChars="0"/>
@@ -398,16 +419,6 @@
         </w:rPr>
         <w:t xml:space="preserve"> in this VNC session, run ‘make exec’ to launch the GUI.</w:t>
       </w:r>
-    </w:p>
-    <w:p>
-      <w:pPr>
-        <w:pStyle w:val="ListParagraph"/>
-        <w:ind w:left="360" w:firstLineChars="0" w:firstLine="0"/>
-        <w:rPr>
-          <w:sz w:val="24"/>
-          <w:szCs w:val="24"/>
-        </w:rPr>
-      </w:pPr>
     </w:p>
     <w:p>
       <w:pPr>

</xml_diff>